<commit_message>
Grouping of files and deletion of unnecessary files
Grouping of files for the connection in a different folder
</commit_message>
<xml_diff>
--- a/projectProgress/devSpecifications.docx
+++ b/projectProgress/devSpecifications.docx
@@ -154,21 +154,21 @@
           <w:sz w:val="24"/>
           <w:szCs w:val="24"/>
         </w:rPr>
-        <w:t>Avoir la possibilité d</w:t>
-      </w:r>
-      <w:r>
-        <w:rPr>
-          <w:sz w:val="24"/>
-          <w:szCs w:val="24"/>
-        </w:rPr>
-        <w:t xml:space="preserve">’ajouté </w:t>
-      </w:r>
-      <w:r>
-        <w:rPr>
-          <w:sz w:val="24"/>
-          <w:szCs w:val="24"/>
-        </w:rPr>
-        <w:t>une musique</w:t>
+        <w:t>Avoir la possibilité d’ajout</w:t>
+      </w:r>
+      <w:r>
+        <w:rPr>
+          <w:sz w:val="24"/>
+          <w:szCs w:val="24"/>
+        </w:rPr>
+        <w:t>er</w:t>
+      </w:r>
+      <w:r>
+        <w:rPr>
+          <w:sz w:val="24"/>
+          <w:szCs w:val="24"/>
+        </w:rPr>
+        <w:t xml:space="preserve"> une musique</w:t>
       </w:r>
     </w:p>
     <w:p>
@@ -208,6 +208,26 @@
           <w:sz w:val="24"/>
           <w:szCs w:val="24"/>
         </w:rPr>
+        <w:t>Champ nom de l’album</w:t>
+      </w:r>
+    </w:p>
+    <w:p>
+      <w:pPr>
+        <w:pStyle w:val="Paragraphedeliste"/>
+        <w:numPr>
+          <w:ilvl w:val="2"/>
+          <w:numId w:val="1"/>
+        </w:numPr>
+        <w:rPr>
+          <w:sz w:val="24"/>
+          <w:szCs w:val="24"/>
+        </w:rPr>
+      </w:pPr>
+      <w:r>
+        <w:rPr>
+          <w:sz w:val="24"/>
+          <w:szCs w:val="24"/>
+        </w:rPr>
         <w:t>Champ nom de l’artiste</w:t>
       </w:r>
     </w:p>
@@ -228,6 +248,228 @@
           <w:sz w:val="24"/>
           <w:szCs w:val="24"/>
         </w:rPr>
+        <w:t xml:space="preserve">Champ prénom de </w:t>
+      </w:r>
+      <w:r>
+        <w:rPr>
+          <w:sz w:val="24"/>
+          <w:szCs w:val="24"/>
+        </w:rPr>
+        <w:t>l’artiste</w:t>
+      </w:r>
+    </w:p>
+    <w:p>
+      <w:pPr>
+        <w:pStyle w:val="Paragraphedeliste"/>
+        <w:numPr>
+          <w:ilvl w:val="2"/>
+          <w:numId w:val="1"/>
+        </w:numPr>
+        <w:rPr>
+          <w:sz w:val="24"/>
+          <w:szCs w:val="24"/>
+        </w:rPr>
+      </w:pPr>
+      <w:r>
+        <w:rPr>
+          <w:sz w:val="24"/>
+          <w:szCs w:val="24"/>
+        </w:rPr>
+        <w:t>Champ genre</w:t>
+      </w:r>
+    </w:p>
+    <w:p>
+      <w:pPr>
+        <w:pStyle w:val="Paragraphedeliste"/>
+        <w:numPr>
+          <w:ilvl w:val="2"/>
+          <w:numId w:val="1"/>
+        </w:numPr>
+        <w:rPr>
+          <w:sz w:val="24"/>
+          <w:szCs w:val="24"/>
+        </w:rPr>
+      </w:pPr>
+      <w:r>
+        <w:rPr>
+          <w:sz w:val="24"/>
+          <w:szCs w:val="24"/>
+        </w:rPr>
+        <w:t>Champ date de sortie</w:t>
+      </w:r>
+    </w:p>
+    <w:p>
+      <w:pPr>
+        <w:pStyle w:val="Paragraphedeliste"/>
+        <w:numPr>
+          <w:ilvl w:val="2"/>
+          <w:numId w:val="1"/>
+        </w:numPr>
+        <w:rPr>
+          <w:sz w:val="24"/>
+          <w:szCs w:val="24"/>
+        </w:rPr>
+      </w:pPr>
+      <w:r>
+        <w:rPr>
+          <w:sz w:val="24"/>
+          <w:szCs w:val="24"/>
+        </w:rPr>
+        <w:t>Champ date de première</w:t>
+      </w:r>
+      <w:r>
+        <w:rPr>
+          <w:sz w:val="24"/>
+          <w:szCs w:val="24"/>
+        </w:rPr>
+        <w:t>s</w:t>
+      </w:r>
+      <w:r>
+        <w:rPr>
+          <w:sz w:val="24"/>
+          <w:szCs w:val="24"/>
+        </w:rPr>
+        <w:t xml:space="preserve"> écoute</w:t>
+      </w:r>
+      <w:r>
+        <w:rPr>
+          <w:sz w:val="24"/>
+          <w:szCs w:val="24"/>
+        </w:rPr>
+        <w:t>s</w:t>
+      </w:r>
+    </w:p>
+    <w:p>
+      <w:pPr>
+        <w:pStyle w:val="Paragraphedeliste"/>
+        <w:numPr>
+          <w:ilvl w:val="2"/>
+          <w:numId w:val="1"/>
+        </w:numPr>
+        <w:rPr>
+          <w:sz w:val="24"/>
+          <w:szCs w:val="24"/>
+        </w:rPr>
+      </w:pPr>
+      <w:r>
+        <w:rPr>
+          <w:sz w:val="24"/>
+          <w:szCs w:val="24"/>
+        </w:rPr>
+        <w:t>Champ durée</w:t>
+      </w:r>
+    </w:p>
+    <w:p>
+      <w:pPr>
+        <w:pStyle w:val="Paragraphedeliste"/>
+        <w:numPr>
+          <w:ilvl w:val="2"/>
+          <w:numId w:val="1"/>
+        </w:numPr>
+        <w:rPr>
+          <w:sz w:val="24"/>
+          <w:szCs w:val="24"/>
+        </w:rPr>
+      </w:pPr>
+      <w:r>
+        <w:rPr>
+          <w:sz w:val="24"/>
+          <w:szCs w:val="24"/>
+        </w:rPr>
+        <w:t>Champ label</w:t>
+      </w:r>
+    </w:p>
+    <w:p>
+      <w:pPr>
+        <w:pStyle w:val="Paragraphedeliste"/>
+        <w:numPr>
+          <w:ilvl w:val="1"/>
+          <w:numId w:val="1"/>
+        </w:numPr>
+        <w:rPr>
+          <w:sz w:val="24"/>
+          <w:szCs w:val="24"/>
+        </w:rPr>
+      </w:pPr>
+      <w:r>
+        <w:rPr>
+          <w:sz w:val="24"/>
+          <w:szCs w:val="24"/>
+        </w:rPr>
+        <w:t>Avoir la possibilité d’ajout</w:t>
+      </w:r>
+      <w:r>
+        <w:rPr>
+          <w:sz w:val="24"/>
+          <w:szCs w:val="24"/>
+        </w:rPr>
+        <w:t>er</w:t>
+      </w:r>
+      <w:r>
+        <w:rPr>
+          <w:sz w:val="24"/>
+          <w:szCs w:val="24"/>
+        </w:rPr>
+        <w:t xml:space="preserve"> un livre</w:t>
+      </w:r>
+    </w:p>
+    <w:p>
+      <w:pPr>
+        <w:pStyle w:val="Paragraphedeliste"/>
+        <w:numPr>
+          <w:ilvl w:val="2"/>
+          <w:numId w:val="1"/>
+        </w:numPr>
+        <w:rPr>
+          <w:sz w:val="24"/>
+          <w:szCs w:val="24"/>
+        </w:rPr>
+      </w:pPr>
+      <w:r>
+        <w:rPr>
+          <w:sz w:val="24"/>
+          <w:szCs w:val="24"/>
+        </w:rPr>
+        <w:t>Champ nom de la musique</w:t>
+      </w:r>
+    </w:p>
+    <w:p>
+      <w:pPr>
+        <w:pStyle w:val="Paragraphedeliste"/>
+        <w:numPr>
+          <w:ilvl w:val="2"/>
+          <w:numId w:val="1"/>
+        </w:numPr>
+        <w:rPr>
+          <w:sz w:val="24"/>
+          <w:szCs w:val="24"/>
+        </w:rPr>
+      </w:pPr>
+      <w:r>
+        <w:rPr>
+          <w:sz w:val="24"/>
+          <w:szCs w:val="24"/>
+        </w:rPr>
+        <w:t>Champ nom de l’auteur</w:t>
+      </w:r>
+    </w:p>
+    <w:p>
+      <w:pPr>
+        <w:pStyle w:val="Paragraphedeliste"/>
+        <w:numPr>
+          <w:ilvl w:val="2"/>
+          <w:numId w:val="1"/>
+        </w:numPr>
+        <w:rPr>
+          <w:sz w:val="24"/>
+          <w:szCs w:val="24"/>
+        </w:rPr>
+      </w:pPr>
+      <w:r>
+        <w:rPr>
+          <w:sz w:val="24"/>
+          <w:szCs w:val="24"/>
+        </w:rPr>
         <w:t>Champ prénom de l’auteur</w:t>
       </w:r>
     </w:p>
@@ -268,7 +510,7 @@
           <w:sz w:val="24"/>
           <w:szCs w:val="24"/>
         </w:rPr>
-        <w:t>Champ date de sortie</w:t>
+        <w:t>Champ date de publication</w:t>
       </w:r>
     </w:p>
     <w:p>
@@ -288,7 +530,28 @@
           <w:sz w:val="24"/>
           <w:szCs w:val="24"/>
         </w:rPr>
-        <w:t>Champ date de première écoute</w:t>
+        <w:t>Champ date de première</w:t>
+      </w:r>
+      <w:r>
+        <w:rPr>
+          <w:sz w:val="24"/>
+          <w:szCs w:val="24"/>
+        </w:rPr>
+        <w:t>s</w:t>
+      </w:r>
+      <w:r>
+        <w:rPr>
+          <w:sz w:val="24"/>
+          <w:szCs w:val="24"/>
+        </w:rPr>
+        <w:t xml:space="preserve"> lecture</w:t>
+      </w:r>
+      <w:r>
+        <w:rPr>
+          <w:sz w:val="24"/>
+          <w:szCs w:val="24"/>
+        </w:rPr>
+        <w:t>s</w:t>
       </w:r>
     </w:p>
     <w:p>
@@ -308,7 +571,14 @@
           <w:sz w:val="24"/>
           <w:szCs w:val="24"/>
         </w:rPr>
-        <w:t>Champ durée</w:t>
+        <w:t>Champ nombre de page</w:t>
+      </w:r>
+      <w:r>
+        <w:rPr>
+          <w:sz w:val="24"/>
+          <w:szCs w:val="24"/>
+        </w:rPr>
+        <w:t>s</w:t>
       </w:r>
     </w:p>
     <w:p>
@@ -328,7 +598,7 @@
           <w:sz w:val="24"/>
           <w:szCs w:val="24"/>
         </w:rPr>
-        <w:t>Champ label</w:t>
+        <w:t>Champ éditeur</w:t>
       </w:r>
     </w:p>
     <w:p>
@@ -348,174 +618,21 @@
           <w:sz w:val="24"/>
           <w:szCs w:val="24"/>
         </w:rPr>
-        <w:t>Avoir la possibilité d’ajouté u</w:t>
-      </w:r>
-      <w:r>
-        <w:rPr>
-          <w:sz w:val="24"/>
-          <w:szCs w:val="24"/>
-        </w:rPr>
-        <w:t>n livre</w:t>
-      </w:r>
-    </w:p>
-    <w:p>
-      <w:pPr>
-        <w:pStyle w:val="Paragraphedeliste"/>
-        <w:numPr>
-          <w:ilvl w:val="2"/>
-          <w:numId w:val="1"/>
-        </w:numPr>
-        <w:rPr>
-          <w:sz w:val="24"/>
-          <w:szCs w:val="24"/>
-        </w:rPr>
-      </w:pPr>
-      <w:r>
-        <w:rPr>
-          <w:sz w:val="24"/>
-          <w:szCs w:val="24"/>
-        </w:rPr>
-        <w:t>Champ nom de la musique</w:t>
-      </w:r>
-    </w:p>
-    <w:p>
-      <w:pPr>
-        <w:pStyle w:val="Paragraphedeliste"/>
-        <w:numPr>
-          <w:ilvl w:val="2"/>
-          <w:numId w:val="1"/>
-        </w:numPr>
-        <w:rPr>
-          <w:sz w:val="24"/>
-          <w:szCs w:val="24"/>
-        </w:rPr>
-      </w:pPr>
-      <w:r>
-        <w:rPr>
-          <w:sz w:val="24"/>
-          <w:szCs w:val="24"/>
-        </w:rPr>
-        <w:t>Champ nom de l’auteur</w:t>
-      </w:r>
-    </w:p>
-    <w:p>
-      <w:pPr>
-        <w:pStyle w:val="Paragraphedeliste"/>
-        <w:numPr>
-          <w:ilvl w:val="2"/>
-          <w:numId w:val="1"/>
-        </w:numPr>
-        <w:rPr>
-          <w:sz w:val="24"/>
-          <w:szCs w:val="24"/>
-        </w:rPr>
-      </w:pPr>
-      <w:r>
-        <w:rPr>
-          <w:sz w:val="24"/>
-          <w:szCs w:val="24"/>
-        </w:rPr>
-        <w:t>Champ prénom de l’auteur</w:t>
-      </w:r>
-    </w:p>
-    <w:p>
-      <w:pPr>
-        <w:pStyle w:val="Paragraphedeliste"/>
-        <w:numPr>
-          <w:ilvl w:val="2"/>
-          <w:numId w:val="1"/>
-        </w:numPr>
-        <w:rPr>
-          <w:sz w:val="24"/>
-          <w:szCs w:val="24"/>
-        </w:rPr>
-      </w:pPr>
-      <w:r>
-        <w:rPr>
-          <w:sz w:val="24"/>
-          <w:szCs w:val="24"/>
-        </w:rPr>
-        <w:t>Champ genre</w:t>
-      </w:r>
-    </w:p>
-    <w:p>
-      <w:pPr>
-        <w:pStyle w:val="Paragraphedeliste"/>
-        <w:numPr>
-          <w:ilvl w:val="2"/>
-          <w:numId w:val="1"/>
-        </w:numPr>
-        <w:rPr>
-          <w:sz w:val="24"/>
-          <w:szCs w:val="24"/>
-        </w:rPr>
-      </w:pPr>
-      <w:r>
-        <w:rPr>
-          <w:sz w:val="24"/>
-          <w:szCs w:val="24"/>
-        </w:rPr>
-        <w:t>Champ date de publication</w:t>
-      </w:r>
-    </w:p>
-    <w:p>
-      <w:pPr>
-        <w:pStyle w:val="Paragraphedeliste"/>
-        <w:numPr>
-          <w:ilvl w:val="2"/>
-          <w:numId w:val="1"/>
-        </w:numPr>
-        <w:rPr>
-          <w:sz w:val="24"/>
-          <w:szCs w:val="24"/>
-        </w:rPr>
-      </w:pPr>
-      <w:r>
-        <w:rPr>
-          <w:sz w:val="24"/>
-          <w:szCs w:val="24"/>
-        </w:rPr>
-        <w:t>Champ date de première lecture</w:t>
-      </w:r>
-    </w:p>
-    <w:p>
-      <w:pPr>
-        <w:pStyle w:val="Paragraphedeliste"/>
-        <w:numPr>
-          <w:ilvl w:val="2"/>
-          <w:numId w:val="1"/>
-        </w:numPr>
-        <w:rPr>
-          <w:sz w:val="24"/>
-          <w:szCs w:val="24"/>
-        </w:rPr>
-      </w:pPr>
-      <w:r>
-        <w:rPr>
-          <w:sz w:val="24"/>
-          <w:szCs w:val="24"/>
-        </w:rPr>
-        <w:t>Champ nombre de page</w:t>
-      </w:r>
-    </w:p>
-    <w:p>
-      <w:pPr>
-        <w:pStyle w:val="Paragraphedeliste"/>
-        <w:numPr>
-          <w:ilvl w:val="2"/>
-          <w:numId w:val="1"/>
-        </w:numPr>
-        <w:rPr>
-          <w:sz w:val="24"/>
-          <w:szCs w:val="24"/>
-        </w:rPr>
-      </w:pPr>
-      <w:r>
-        <w:rPr>
-          <w:sz w:val="24"/>
-          <w:szCs w:val="24"/>
-        </w:rPr>
-        <w:t>Champ éditeur</w:t>
+        <w:t>Avoir la possibilité de supprim</w:t>
+      </w:r>
+      <w:r>
+        <w:rPr>
+          <w:sz w:val="24"/>
+          <w:szCs w:val="24"/>
+        </w:rPr>
+        <w:t>er</w:t>
+      </w:r>
+      <w:r>
+        <w:rPr>
+          <w:sz w:val="24"/>
+          <w:szCs w:val="24"/>
+        </w:rPr>
+        <w:t xml:space="preserve"> une musique ou un livre </w:t>
       </w:r>
     </w:p>
     <w:p>
@@ -535,34 +652,21 @@
           <w:sz w:val="24"/>
           <w:szCs w:val="24"/>
         </w:rPr>
-        <w:t xml:space="preserve">Avoir la possibilité de supprimé une musique ou un livre </w:t>
-      </w:r>
-    </w:p>
-    <w:p>
-      <w:pPr>
-        <w:pStyle w:val="Paragraphedeliste"/>
-        <w:numPr>
-          <w:ilvl w:val="1"/>
-          <w:numId w:val="1"/>
-        </w:numPr>
-        <w:rPr>
-          <w:sz w:val="24"/>
-          <w:szCs w:val="24"/>
-        </w:rPr>
-      </w:pPr>
-      <w:r>
-        <w:rPr>
-          <w:sz w:val="24"/>
-          <w:szCs w:val="24"/>
-        </w:rPr>
-        <w:t xml:space="preserve">Avoir la possibilité de modifié </w:t>
-      </w:r>
-      <w:r>
-        <w:rPr>
-          <w:sz w:val="24"/>
-          <w:szCs w:val="24"/>
-        </w:rPr>
-        <w:t>une musique ou un livre</w:t>
+        <w:t>Avoir la possibilité de modifi</w:t>
+      </w:r>
+      <w:r>
+        <w:rPr>
+          <w:sz w:val="24"/>
+          <w:szCs w:val="24"/>
+        </w:rPr>
+        <w:t>er</w:t>
+      </w:r>
+      <w:r>
+        <w:rPr>
+          <w:sz w:val="24"/>
+          <w:szCs w:val="24"/>
+        </w:rPr>
+        <w:t xml:space="preserve"> une musique ou un livre</w:t>
       </w:r>
     </w:p>
     <w:p>
@@ -594,11 +698,23 @@
     </w:p>
     <w:p>
       <w:pPr>
-        <w:rPr>
-          <w:sz w:val="24"/>
-          <w:szCs w:val="24"/>
-        </w:rPr>
-      </w:pPr>
+        <w:pStyle w:val="Paragraphedeliste"/>
+        <w:numPr>
+          <w:ilvl w:val="0"/>
+          <w:numId w:val="1"/>
+        </w:numPr>
+        <w:rPr>
+          <w:sz w:val="24"/>
+          <w:szCs w:val="24"/>
+        </w:rPr>
+      </w:pPr>
+      <w:r>
+        <w:rPr>
+          <w:sz w:val="24"/>
+          <w:szCs w:val="24"/>
+        </w:rPr>
+        <w:t>Pouvoir faire des recherches</w:t>
+      </w:r>
     </w:p>
     <w:p>
       <w:pPr>
@@ -685,6 +801,56 @@
     </w:sectPr>
   </w:body>
 </w:document>
+</file>
+
+<file path=word/endnotes.xml><?xml version="1.0" encoding="utf-8"?>
+<w:endnotes xmlns:wpc="http://schemas.microsoft.com/office/word/2010/wordprocessingCanvas" xmlns:cx="http://schemas.microsoft.com/office/drawing/2014/chartex" xmlns:cx1="http://schemas.microsoft.com/office/drawing/2015/9/8/chartex" xmlns:cx2="http://schemas.microsoft.com/office/drawing/2015/10/21/chartex" xmlns:cx3="http://schemas.microsoft.com/office/drawing/2016/5/9/chartex" xmlns:cx4="http://schemas.microsoft.com/office/drawing/2016/5/10/chartex" xmlns:cx5="http://schemas.microsoft.com/office/drawing/2016/5/11/chartex" xmlns:cx6="http://schemas.microsoft.com/office/drawing/2016/5/12/chartex" xmlns:cx7="http://schemas.microsoft.com/office/drawing/2016/5/13/chartex" xmlns:cx8="http://schemas.microsoft.com/office/drawing/2016/5/14/chartex" xmlns:mc="http://schemas.openxmlformats.org/markup-compatibility/2006" xmlns:aink="http://schemas.microsoft.com/office/drawing/2016/ink" xmlns:am3d="http://schemas.microsoft.com/office/drawing/2017/model3d" xmlns:o="urn:schemas-microsoft-com:office:office" xmlns:r="http://schemas.openxmlformats.org/officeDocument/2006/relationships" xmlns:m="http://schemas.openxmlformats.org/officeDocument/2006/math" xmlns:v="urn:schemas-microsoft-com:vml" xmlns:wp14="http://schemas.microsoft.com/office/word/2010/wordprocessingDrawing" xmlns:wp="http://schemas.openxmlformats.org/drawingml/2006/wordprocessingDrawing" xmlns:w10="urn:schemas-microsoft-com:office:word" xmlns:w="http://schemas.openxmlformats.org/wordprocessingml/2006/main" xmlns:w14="http://schemas.microsoft.com/office/word/2010/wordml" xmlns:w15="http://schemas.microsoft.com/office/word/2012/wordml" xmlns:w16cex="http://schemas.microsoft.com/office/word/2018/wordml/cex" xmlns:w16cid="http://schemas.microsoft.com/office/word/2016/wordml/cid" xmlns:w16="http://schemas.microsoft.com/office/word/2018/wordml" xmlns:w16sdtdh="http://schemas.microsoft.com/office/word/2020/wordml/sdtdatahash" xmlns:w16se="http://schemas.microsoft.com/office/word/2015/wordml/symex" xmlns:wpg="http://schemas.microsoft.com/office/word/2010/wordprocessingGroup" xmlns:wpi="http://schemas.microsoft.com/office/word/2010/wordprocessingInk" xmlns:wne="http://schemas.microsoft.com/office/word/2006/wordml" xmlns:wps="http://schemas.microsoft.com/office/word/2010/wordprocessingShape" mc:Ignorable="w14 w15 w16se w16cid w16 w16cex w16sdtdh wp14">
+  <w:endnote w:type="separator" w:id="-1">
+    <w:p>
+      <w:pPr>
+        <w:spacing w:after="0" w:line="240" w:lineRule="auto"/>
+      </w:pPr>
+      <w:r>
+        <w:separator/>
+      </w:r>
+    </w:p>
+  </w:endnote>
+  <w:endnote w:type="continuationSeparator" w:id="0">
+    <w:p>
+      <w:pPr>
+        <w:spacing w:after="0" w:line="240" w:lineRule="auto"/>
+      </w:pPr>
+      <w:r>
+        <w:continuationSeparator/>
+      </w:r>
+    </w:p>
+  </w:endnote>
+</w:endnotes>
+</file>
+
+<file path=word/footnotes.xml><?xml version="1.0" encoding="utf-8"?>
+<w:footnotes xmlns:wpc="http://schemas.microsoft.com/office/word/2010/wordprocessingCanvas" xmlns:cx="http://schemas.microsoft.com/office/drawing/2014/chartex" xmlns:cx1="http://schemas.microsoft.com/office/drawing/2015/9/8/chartex" xmlns:cx2="http://schemas.microsoft.com/office/drawing/2015/10/21/chartex" xmlns:cx3="http://schemas.microsoft.com/office/drawing/2016/5/9/chartex" xmlns:cx4="http://schemas.microsoft.com/office/drawing/2016/5/10/chartex" xmlns:cx5="http://schemas.microsoft.com/office/drawing/2016/5/11/chartex" xmlns:cx6="http://schemas.microsoft.com/office/drawing/2016/5/12/chartex" xmlns:cx7="http://schemas.microsoft.com/office/drawing/2016/5/13/chartex" xmlns:cx8="http://schemas.microsoft.com/office/drawing/2016/5/14/chartex" xmlns:mc="http://schemas.openxmlformats.org/markup-compatibility/2006" xmlns:aink="http://schemas.microsoft.com/office/drawing/2016/ink" xmlns:am3d="http://schemas.microsoft.com/office/drawing/2017/model3d" xmlns:o="urn:schemas-microsoft-com:office:office" xmlns:r="http://schemas.openxmlformats.org/officeDocument/2006/relationships" xmlns:m="http://schemas.openxmlformats.org/officeDocument/2006/math" xmlns:v="urn:schemas-microsoft-com:vml" xmlns:wp14="http://schemas.microsoft.com/office/word/2010/wordprocessingDrawing" xmlns:wp="http://schemas.openxmlformats.org/drawingml/2006/wordprocessingDrawing" xmlns:w10="urn:schemas-microsoft-com:office:word" xmlns:w="http://schemas.openxmlformats.org/wordprocessingml/2006/main" xmlns:w14="http://schemas.microsoft.com/office/word/2010/wordml" xmlns:w15="http://schemas.microsoft.com/office/word/2012/wordml" xmlns:w16cex="http://schemas.microsoft.com/office/word/2018/wordml/cex" xmlns:w16cid="http://schemas.microsoft.com/office/word/2016/wordml/cid" xmlns:w16="http://schemas.microsoft.com/office/word/2018/wordml" xmlns:w16sdtdh="http://schemas.microsoft.com/office/word/2020/wordml/sdtdatahash" xmlns:w16se="http://schemas.microsoft.com/office/word/2015/wordml/symex" xmlns:wpg="http://schemas.microsoft.com/office/word/2010/wordprocessingGroup" xmlns:wpi="http://schemas.microsoft.com/office/word/2010/wordprocessingInk" xmlns:wne="http://schemas.microsoft.com/office/word/2006/wordml" xmlns:wps="http://schemas.microsoft.com/office/word/2010/wordprocessingShape" mc:Ignorable="w14 w15 w16se w16cid w16 w16cex w16sdtdh wp14">
+  <w:footnote w:type="separator" w:id="-1">
+    <w:p>
+      <w:pPr>
+        <w:spacing w:after="0" w:line="240" w:lineRule="auto"/>
+      </w:pPr>
+      <w:r>
+        <w:separator/>
+      </w:r>
+    </w:p>
+  </w:footnote>
+  <w:footnote w:type="continuationSeparator" w:id="0">
+    <w:p>
+      <w:pPr>
+        <w:spacing w:after="0" w:line="240" w:lineRule="auto"/>
+      </w:pPr>
+      <w:r>
+        <w:continuationSeparator/>
+      </w:r>
+    </w:p>
+  </w:footnote>
+</w:footnotes>
 </file>
 
 <file path=word/numbering.xml><?xml version="1.0" encoding="utf-8"?>
@@ -805,7 +971,7 @@
   <w:abstractNum w:abstractNumId="1" w15:restartNumberingAfterBreak="0">
     <w:nsid w:val="4BF67380"/>
     <w:multiLevelType w:val="hybridMultilevel"/>
-    <w:tmpl w:val="4A946EA6"/>
+    <w:tmpl w:val="970AFA4A"/>
     <w:lvl w:ilvl="0" w:tplc="040C0001">
       <w:start w:val="1"/>
       <w:numFmt w:val="bullet"/>
@@ -1326,6 +1492,7 @@
   <w:style w:type="character" w:default="1" w:styleId="Policepardfaut">
     <w:name w:val="Default Paragraph Font"/>
     <w:uiPriority w:val="1"/>
+    <w:semiHidden/>
     <w:unhideWhenUsed/>
   </w:style>
   <w:style w:type="table" w:default="1" w:styleId="TableauNormal">
@@ -1359,6 +1526,50 @@
       <w:ind w:left="720"/>
       <w:contextualSpacing/>
     </w:pPr>
+  </w:style>
+  <w:style w:type="paragraph" w:styleId="En-tte">
+    <w:name w:val="header"/>
+    <w:basedOn w:val="Normal"/>
+    <w:link w:val="En-tteCar"/>
+    <w:uiPriority w:val="99"/>
+    <w:unhideWhenUsed/>
+    <w:rsid w:val="00F11204"/>
+    <w:pPr>
+      <w:tabs>
+        <w:tab w:val="center" w:pos="4536"/>
+        <w:tab w:val="right" w:pos="9072"/>
+      </w:tabs>
+      <w:spacing w:after="0" w:line="240" w:lineRule="auto"/>
+    </w:pPr>
+  </w:style>
+  <w:style w:type="character" w:customStyle="1" w:styleId="En-tteCar">
+    <w:name w:val="En-tête Car"/>
+    <w:basedOn w:val="Policepardfaut"/>
+    <w:link w:val="En-tte"/>
+    <w:uiPriority w:val="99"/>
+    <w:rsid w:val="00F11204"/>
+  </w:style>
+  <w:style w:type="paragraph" w:styleId="Pieddepage">
+    <w:name w:val="footer"/>
+    <w:basedOn w:val="Normal"/>
+    <w:link w:val="PieddepageCar"/>
+    <w:uiPriority w:val="99"/>
+    <w:unhideWhenUsed/>
+    <w:rsid w:val="00F11204"/>
+    <w:pPr>
+      <w:tabs>
+        <w:tab w:val="center" w:pos="4536"/>
+        <w:tab w:val="right" w:pos="9072"/>
+      </w:tabs>
+      <w:spacing w:after="0" w:line="240" w:lineRule="auto"/>
+    </w:pPr>
+  </w:style>
+  <w:style w:type="character" w:customStyle="1" w:styleId="PieddepageCar">
+    <w:name w:val="Pied de page Car"/>
+    <w:basedOn w:val="Policepardfaut"/>
+    <w:link w:val="Pieddepage"/>
+    <w:uiPriority w:val="99"/>
+    <w:rsid w:val="00F11204"/>
   </w:style>
 </w:styles>
 </file>

</xml_diff>

<commit_message>
add a book and a movie to the database
</commit_message>
<xml_diff>
--- a/projectProgress/devSpecifications.docx
+++ b/projectProgress/devSpecifications.docx
@@ -208,7 +208,21 @@
           <w:sz w:val="24"/>
           <w:szCs w:val="24"/>
         </w:rPr>
-        <w:t>Champ nom de l’album</w:t>
+        <w:t xml:space="preserve">Champ </w:t>
+      </w:r>
+      <w:r>
+        <w:rPr>
+          <w:sz w:val="24"/>
+          <w:szCs w:val="24"/>
+        </w:rPr>
+        <w:t>titre</w:t>
+      </w:r>
+      <w:r>
+        <w:rPr>
+          <w:sz w:val="24"/>
+          <w:szCs w:val="24"/>
+        </w:rPr>
+        <w:t xml:space="preserve"> de l’album</w:t>
       </w:r>
     </w:p>
     <w:p>
@@ -411,26 +425,6 @@
           <w:szCs w:val="24"/>
         </w:rPr>
         <w:t xml:space="preserve"> un livre</w:t>
-      </w:r>
-    </w:p>
-    <w:p>
-      <w:pPr>
-        <w:pStyle w:val="Paragraphedeliste"/>
-        <w:numPr>
-          <w:ilvl w:val="2"/>
-          <w:numId w:val="1"/>
-        </w:numPr>
-        <w:rPr>
-          <w:sz w:val="24"/>
-          <w:szCs w:val="24"/>
-        </w:rPr>
-      </w:pPr>
-      <w:r>
-        <w:rPr>
-          <w:sz w:val="24"/>
-          <w:szCs w:val="24"/>
-        </w:rPr>
-        <w:t>Champ nom de la musique</w:t>
       </w:r>
     </w:p>
     <w:p>

</xml_diff>